<commit_message>
Fase 1 - arreglos menores, creacion diagrama gantt, Documento final analisis
</commit_message>
<xml_diff>
--- a/FASE 1 - ANALISIS/definicion Caso de Uso warlock soft.docx
+++ b/FASE 1 - ANALISIS/definicion Caso de Uso warlock soft.docx
@@ -41,6 +41,8 @@
                 <w:sz w:val="22"/>
               </w:rPr>
             </w:pPr>
+            <w:bookmarkStart w:id="0" w:name="_GoBack"/>
+            <w:bookmarkEnd w:id="0"/>
             <w:r>
               <w:rPr>
                 <w:rFonts w:ascii="Arial" w:hAnsi="Arial" w:cs="Arial"/>
@@ -6071,23 +6073,7 @@
                 <w:rFonts w:ascii="Arial" w:hAnsi="Arial" w:cs="Arial"/>
                 <w:sz w:val="22"/>
               </w:rPr>
-              <w:t xml:space="preserve">EL usuario al darse cuenta del fracaso de la asociación se da cuenta que no le queda </w:t>
-            </w:r>
-            <w:proofErr w:type="spellStart"/>
-            <w:r>
-              <w:rPr>
-                <w:rFonts w:ascii="Arial" w:hAnsi="Arial" w:cs="Arial"/>
-                <w:sz w:val="22"/>
-              </w:rPr>
-              <w:t>mas</w:t>
-            </w:r>
-            <w:proofErr w:type="spellEnd"/>
-            <w:r>
-              <w:rPr>
-                <w:rFonts w:ascii="Arial" w:hAnsi="Arial" w:cs="Arial"/>
-                <w:sz w:val="22"/>
-              </w:rPr>
-              <w:t xml:space="preserve"> opción que eliminarla y por consiguiente lo realiza.</w:t>
+              <w:t>EL usuario al darse cuenta del fracaso de la asociación se da cuenta que no le queda mas opción que eliminarla y por consiguiente lo realiza.</w:t>
             </w:r>
           </w:p>
         </w:tc>
@@ -6373,23 +6359,12 @@
               </w:rPr>
               <w:t xml:space="preserve">El sistema </w:t>
             </w:r>
-            <w:proofErr w:type="spellStart"/>
-            <w:proofErr w:type="gramStart"/>
-            <w:r>
-              <w:rPr>
-                <w:rFonts w:ascii="Arial" w:hAnsi="Arial" w:cs="Arial"/>
-                <w:sz w:val="22"/>
-              </w:rPr>
-              <w:t>valida</w:t>
-            </w:r>
-            <w:proofErr w:type="spellEnd"/>
-            <w:proofErr w:type="gramEnd"/>
-            <w:r>
-              <w:rPr>
-                <w:rFonts w:ascii="Arial" w:hAnsi="Arial" w:cs="Arial"/>
-                <w:sz w:val="22"/>
-              </w:rPr>
-              <w:t xml:space="preserve"> la operación, elimina la sociedad y actualiza los datos. </w:t>
+            <w:r>
+              <w:rPr>
+                <w:rFonts w:ascii="Arial" w:hAnsi="Arial" w:cs="Arial"/>
+                <w:sz w:val="22"/>
+              </w:rPr>
+              <w:t xml:space="preserve">valida la operación, elimina la sociedad y actualiza los datos. </w:t>
             </w:r>
           </w:p>
         </w:tc>
@@ -10072,14 +10047,7 @@
                 <w:rFonts w:ascii="Arial" w:hAnsi="Arial" w:cs="Arial"/>
                 <w:sz w:val="22"/>
               </w:rPr>
-              <w:t xml:space="preserve"> </w:t>
-            </w:r>
-            <w:r>
-              <w:rPr>
-                <w:rFonts w:ascii="Arial" w:hAnsi="Arial" w:cs="Arial"/>
-                <w:sz w:val="22"/>
-              </w:rPr>
-              <w:t>Asignar tareas</w:t>
+              <w:t xml:space="preserve"> Asignar tareas</w:t>
             </w:r>
           </w:p>
         </w:tc>
@@ -10329,14 +10297,7 @@
                 <w:rFonts w:ascii="Arial" w:hAnsi="Arial" w:cs="Arial"/>
                 <w:sz w:val="22"/>
               </w:rPr>
-              <w:t xml:space="preserve">EL usuario administrador desea organizar las fases del proyecto, asignando tareas que corresponden a cada fase del mismo. </w:t>
-            </w:r>
-            <w:r>
-              <w:rPr>
-                <w:rFonts w:ascii="Arial" w:hAnsi="Arial" w:cs="Arial"/>
-                <w:sz w:val="22"/>
-              </w:rPr>
-              <w:t xml:space="preserve"> </w:t>
+              <w:t xml:space="preserve">EL usuario administrador desea organizar las fases del proyecto, asignando tareas que corresponden a cada fase del mismo.  </w:t>
             </w:r>
           </w:p>
         </w:tc>
@@ -10475,14 +10436,7 @@
                 <w:rFonts w:ascii="Arial" w:hAnsi="Arial" w:cs="Arial"/>
                 <w:sz w:val="22"/>
               </w:rPr>
-              <w:t xml:space="preserve">El usuario ingresa </w:t>
-            </w:r>
-            <w:r>
-              <w:rPr>
-                <w:rFonts w:ascii="Arial" w:hAnsi="Arial" w:cs="Arial"/>
-                <w:sz w:val="22"/>
-              </w:rPr>
-              <w:t>al proyecto designado</w:t>
+              <w:t>El usuario ingresa al proyecto designado</w:t>
             </w:r>
           </w:p>
         </w:tc>
@@ -10613,14 +10567,7 @@
                 <w:rFonts w:ascii="Arial" w:hAnsi="Arial" w:cs="Arial"/>
                 <w:sz w:val="22"/>
               </w:rPr>
-              <w:t xml:space="preserve">El sistema </w:t>
-            </w:r>
-            <w:r>
-              <w:rPr>
-                <w:rFonts w:ascii="Arial" w:hAnsi="Arial" w:cs="Arial"/>
-                <w:sz w:val="22"/>
-              </w:rPr>
-              <w:t>valida los datos y los registra en la tarea.</w:t>
+              <w:t>El sistema valida los datos y los registra en la tarea.</w:t>
             </w:r>
           </w:p>
         </w:tc>
@@ -11150,14 +11097,7 @@
                 <w:rFonts w:ascii="Arial" w:hAnsi="Arial" w:cs="Arial"/>
                 <w:sz w:val="22"/>
               </w:rPr>
-              <w:t>Cerrar</w:t>
-            </w:r>
-            <w:r>
-              <w:rPr>
-                <w:rFonts w:ascii="Arial" w:hAnsi="Arial" w:cs="Arial"/>
-                <w:sz w:val="22"/>
-              </w:rPr>
-              <w:t xml:space="preserve"> sesión </w:t>
+              <w:t xml:space="preserve">Cerrar sesión </w:t>
             </w:r>
           </w:p>
         </w:tc>
@@ -11304,14 +11244,7 @@
                 <w:rFonts w:ascii="Arial" w:hAnsi="Arial" w:cs="Arial"/>
                 <w:sz w:val="22"/>
               </w:rPr>
-              <w:t xml:space="preserve">EL usuario desea </w:t>
-            </w:r>
-            <w:r>
-              <w:rPr>
-                <w:rFonts w:ascii="Arial" w:hAnsi="Arial" w:cs="Arial"/>
-                <w:sz w:val="22"/>
-              </w:rPr>
-              <w:t>salir de la plataforma, por lo tanto elige esa opción y sale de la plataforma</w:t>
+              <w:t>EL usuario desea salir de la plataforma, por lo tanto elige esa opción y sale de la plataforma</w:t>
             </w:r>
           </w:p>
         </w:tc>
@@ -11700,14 +11633,7 @@
                 <w:rFonts w:ascii="Arial" w:hAnsi="Arial" w:cs="Arial"/>
                 <w:sz w:val="22"/>
               </w:rPr>
-              <w:t>Eliminar Usuario</w:t>
-            </w:r>
-            <w:r>
-              <w:rPr>
-                <w:rFonts w:ascii="Arial" w:hAnsi="Arial" w:cs="Arial"/>
-                <w:sz w:val="22"/>
-              </w:rPr>
-              <w:t xml:space="preserve"> </w:t>
+              <w:t xml:space="preserve">Eliminar Usuario </w:t>
             </w:r>
           </w:p>
         </w:tc>
@@ -11805,14 +11731,7 @@
                 <w:rFonts w:ascii="Arial" w:hAnsi="Arial" w:cs="Arial"/>
                 <w:sz w:val="22"/>
               </w:rPr>
-              <w:t>Secundario</w:t>
-            </w:r>
-            <w:r>
-              <w:rPr>
-                <w:rFonts w:ascii="Arial" w:hAnsi="Arial" w:cs="Arial"/>
-                <w:sz w:val="22"/>
-              </w:rPr>
-              <w:t xml:space="preserve">, Esencial </w:t>
+              <w:t xml:space="preserve">Secundario, Esencial </w:t>
             </w:r>
           </w:p>
         </w:tc>
@@ -11982,14 +11901,7 @@
                 <w:rFonts w:ascii="Arial" w:hAnsi="Arial" w:cs="Arial"/>
                 <w:sz w:val="22"/>
               </w:rPr>
-              <w:t xml:space="preserve">Gestionar perfil </w:t>
-            </w:r>
-            <w:r>
-              <w:rPr>
-                <w:rFonts w:ascii="Arial" w:hAnsi="Arial" w:cs="Arial"/>
-                <w:sz w:val="22"/>
-              </w:rPr>
-              <w:t xml:space="preserve"> </w:t>
+              <w:t xml:space="preserve">Gestionar perfil  </w:t>
             </w:r>
           </w:p>
         </w:tc>
@@ -12087,14 +11999,7 @@
                 <w:rFonts w:ascii="Arial" w:hAnsi="Arial" w:cs="Arial"/>
                 <w:sz w:val="22"/>
               </w:rPr>
-              <w:t>Secundario</w:t>
-            </w:r>
-            <w:r>
-              <w:rPr>
-                <w:rFonts w:ascii="Arial" w:hAnsi="Arial" w:cs="Arial"/>
-                <w:sz w:val="22"/>
-              </w:rPr>
-              <w:t xml:space="preserve">, Esencial </w:t>
+              <w:t xml:space="preserve">Secundario, Esencial </w:t>
             </w:r>
           </w:p>
         </w:tc>
@@ -12143,14 +12048,7 @@
                 <w:rFonts w:ascii="Arial" w:hAnsi="Arial" w:cs="Arial"/>
                 <w:sz w:val="22"/>
               </w:rPr>
-              <w:t xml:space="preserve">EL usuario desea </w:t>
-            </w:r>
-            <w:r>
-              <w:rPr>
-                <w:rFonts w:ascii="Arial" w:hAnsi="Arial" w:cs="Arial"/>
-                <w:sz w:val="22"/>
-              </w:rPr>
-              <w:t xml:space="preserve">gestionar acciones con su cuenta, por lo cual, elige opcionalidades que le permitirán realizar dichas acciones. </w:t>
+              <w:t xml:space="preserve">EL usuario desea gestionar acciones con su cuenta, por lo cual, elige opcionalidades que le permitirán realizar dichas acciones. </w:t>
             </w:r>
           </w:p>
         </w:tc>
@@ -12271,14 +12169,7 @@
                 <w:rFonts w:ascii="Arial" w:hAnsi="Arial" w:cs="Arial"/>
                 <w:sz w:val="22"/>
               </w:rPr>
-              <w:t xml:space="preserve">Gestionar asociación </w:t>
-            </w:r>
-            <w:r>
-              <w:rPr>
-                <w:rFonts w:ascii="Arial" w:hAnsi="Arial" w:cs="Arial"/>
-                <w:sz w:val="22"/>
-              </w:rPr>
-              <w:t xml:space="preserve"> </w:t>
+              <w:t xml:space="preserve">Gestionar asociación  </w:t>
             </w:r>
           </w:p>
         </w:tc>
@@ -12376,14 +12267,7 @@
                 <w:rFonts w:ascii="Arial" w:hAnsi="Arial" w:cs="Arial"/>
                 <w:sz w:val="22"/>
               </w:rPr>
-              <w:t>Secundario</w:t>
-            </w:r>
-            <w:r>
-              <w:rPr>
-                <w:rFonts w:ascii="Arial" w:hAnsi="Arial" w:cs="Arial"/>
-                <w:sz w:val="22"/>
-              </w:rPr>
-              <w:t xml:space="preserve">, Esencial </w:t>
+              <w:t xml:space="preserve">Secundario, Esencial </w:t>
             </w:r>
           </w:p>
         </w:tc>
@@ -12432,14 +12316,7 @@
                 <w:rFonts w:ascii="Arial" w:hAnsi="Arial" w:cs="Arial"/>
                 <w:sz w:val="22"/>
               </w:rPr>
-              <w:t xml:space="preserve">EL usuario </w:t>
-            </w:r>
-            <w:r>
-              <w:rPr>
-                <w:rFonts w:ascii="Arial" w:hAnsi="Arial" w:cs="Arial"/>
-                <w:sz w:val="22"/>
-              </w:rPr>
-              <w:t xml:space="preserve">desea gestionar su asociación es decir, realizar cambios en la sociedad a la cual está incluido, o el precisamente creo. </w:t>
+              <w:t xml:space="preserve">EL usuario desea gestionar su asociación es decir, realizar cambios en la sociedad a la cual está incluido, o el precisamente creo. </w:t>
             </w:r>
           </w:p>
         </w:tc>
@@ -12562,14 +12439,7 @@
                 <w:rFonts w:ascii="Arial" w:hAnsi="Arial" w:cs="Arial"/>
                 <w:sz w:val="22"/>
               </w:rPr>
-              <w:t>Organizar Proyecto</w:t>
-            </w:r>
-            <w:r>
-              <w:rPr>
-                <w:rFonts w:ascii="Arial" w:hAnsi="Arial" w:cs="Arial"/>
-                <w:sz w:val="22"/>
-              </w:rPr>
-              <w:t xml:space="preserve"> </w:t>
+              <w:t xml:space="preserve">Organizar Proyecto </w:t>
             </w:r>
           </w:p>
         </w:tc>
@@ -12667,14 +12537,7 @@
                 <w:rFonts w:ascii="Arial" w:hAnsi="Arial" w:cs="Arial"/>
                 <w:sz w:val="22"/>
               </w:rPr>
-              <w:t>Secundario</w:t>
-            </w:r>
-            <w:r>
-              <w:rPr>
-                <w:rFonts w:ascii="Arial" w:hAnsi="Arial" w:cs="Arial"/>
-                <w:sz w:val="22"/>
-              </w:rPr>
-              <w:t xml:space="preserve">, Esencial </w:t>
+              <w:t xml:space="preserve">Secundario, Esencial </w:t>
             </w:r>
           </w:p>
         </w:tc>
@@ -12723,30 +12586,7 @@
                 <w:rFonts w:ascii="Arial" w:hAnsi="Arial" w:cs="Arial"/>
                 <w:sz w:val="22"/>
               </w:rPr>
-              <w:t xml:space="preserve">EL </w:t>
-            </w:r>
-            <w:r>
-              <w:rPr>
-                <w:rFonts w:ascii="Arial" w:hAnsi="Arial" w:cs="Arial"/>
-                <w:sz w:val="22"/>
-              </w:rPr>
-              <w:t xml:space="preserve">usuario desea gestionar acciones en su proyecto, en el mismo el asigno tareas, y las organizo de tal manera que </w:t>
-            </w:r>
-            <w:proofErr w:type="spellStart"/>
-            <w:r>
-              <w:rPr>
-                <w:rFonts w:ascii="Arial" w:hAnsi="Arial" w:cs="Arial"/>
-                <w:sz w:val="22"/>
-              </w:rPr>
-              <w:t>el</w:t>
-            </w:r>
-            <w:proofErr w:type="spellEnd"/>
-            <w:r>
-              <w:rPr>
-                <w:rFonts w:ascii="Arial" w:hAnsi="Arial" w:cs="Arial"/>
-                <w:sz w:val="22"/>
-              </w:rPr>
-              <w:t xml:space="preserve"> pueda organizar bien la planificación del proyecto.</w:t>
+              <w:t>EL usuario desea gestionar acciones en su proyecto, en el mismo el asigno tareas, y las organizo de tal manera que el pueda organizar bien la planificación del proyecto.</w:t>
             </w:r>
           </w:p>
         </w:tc>
@@ -12867,14 +12707,7 @@
                 <w:rFonts w:ascii="Arial" w:hAnsi="Arial" w:cs="Arial"/>
                 <w:sz w:val="22"/>
               </w:rPr>
-              <w:t>Comentar Estado</w:t>
-            </w:r>
-            <w:r>
-              <w:rPr>
-                <w:rFonts w:ascii="Arial" w:hAnsi="Arial" w:cs="Arial"/>
-                <w:sz w:val="22"/>
-              </w:rPr>
-              <w:t xml:space="preserve"> </w:t>
+              <w:t xml:space="preserve">Comentar Estado </w:t>
             </w:r>
           </w:p>
         </w:tc>
@@ -12972,14 +12805,7 @@
                 <w:rFonts w:ascii="Arial" w:hAnsi="Arial" w:cs="Arial"/>
                 <w:sz w:val="22"/>
               </w:rPr>
-              <w:t>Secundario</w:t>
-            </w:r>
-            <w:r>
-              <w:rPr>
-                <w:rFonts w:ascii="Arial" w:hAnsi="Arial" w:cs="Arial"/>
-                <w:sz w:val="22"/>
-              </w:rPr>
-              <w:t xml:space="preserve">, Esencial </w:t>
+              <w:t xml:space="preserve">Secundario, Esencial </w:t>
             </w:r>
           </w:p>
         </w:tc>
@@ -13149,14 +12975,7 @@
                 <w:rFonts w:ascii="Arial" w:hAnsi="Arial" w:cs="Arial"/>
                 <w:sz w:val="22"/>
               </w:rPr>
-              <w:t>Evaluar Usuario</w:t>
-            </w:r>
-            <w:r>
-              <w:rPr>
-                <w:rFonts w:ascii="Arial" w:hAnsi="Arial" w:cs="Arial"/>
-                <w:sz w:val="22"/>
-              </w:rPr>
-              <w:t xml:space="preserve"> </w:t>
+              <w:t xml:space="preserve">Evaluar Usuario </w:t>
             </w:r>
           </w:p>
         </w:tc>
@@ -13254,14 +13073,7 @@
                 <w:rFonts w:ascii="Arial" w:hAnsi="Arial" w:cs="Arial"/>
                 <w:sz w:val="22"/>
               </w:rPr>
-              <w:t>Secundario</w:t>
-            </w:r>
-            <w:r>
-              <w:rPr>
-                <w:rFonts w:ascii="Arial" w:hAnsi="Arial" w:cs="Arial"/>
-                <w:sz w:val="22"/>
-              </w:rPr>
-              <w:t xml:space="preserve">, Esencial </w:t>
+              <w:t xml:space="preserve">Secundario, Esencial </w:t>
             </w:r>
           </w:p>
         </w:tc>
@@ -13310,30 +13122,7 @@
                 <w:rFonts w:ascii="Arial" w:hAnsi="Arial" w:cs="Arial"/>
                 <w:sz w:val="22"/>
               </w:rPr>
-              <w:t xml:space="preserve">EL usuario </w:t>
-            </w:r>
-            <w:r>
-              <w:rPr>
-                <w:rFonts w:ascii="Arial" w:hAnsi="Arial" w:cs="Arial"/>
-                <w:sz w:val="22"/>
-              </w:rPr>
-              <w:t xml:space="preserve">puede evaluar los conocimientos de otros usuarios y este a su vez, pero el usuario no puede evaluarse a </w:t>
-            </w:r>
-            <w:proofErr w:type="spellStart"/>
-            <w:r>
-              <w:rPr>
-                <w:rFonts w:ascii="Arial" w:hAnsi="Arial" w:cs="Arial"/>
-                <w:sz w:val="22"/>
-              </w:rPr>
-              <w:t>si</w:t>
-            </w:r>
-            <w:proofErr w:type="spellEnd"/>
-            <w:r>
-              <w:rPr>
-                <w:rFonts w:ascii="Arial" w:hAnsi="Arial" w:cs="Arial"/>
-                <w:sz w:val="22"/>
-              </w:rPr>
-              <w:t xml:space="preserve"> mismo.</w:t>
+              <w:t>EL usuario puede evaluar los conocimientos de otros usuarios y este a su vez, pero el usuario no puede evaluarse a si mismo.</w:t>
             </w:r>
           </w:p>
         </w:tc>
@@ -13454,14 +13243,7 @@
                 <w:rFonts w:ascii="Arial" w:hAnsi="Arial" w:cs="Arial"/>
                 <w:sz w:val="22"/>
               </w:rPr>
-              <w:t>Agregar conocimiento</w:t>
-            </w:r>
-            <w:r>
-              <w:rPr>
-                <w:rFonts w:ascii="Arial" w:hAnsi="Arial" w:cs="Arial"/>
-                <w:sz w:val="22"/>
-              </w:rPr>
-              <w:t xml:space="preserve"> </w:t>
+              <w:t xml:space="preserve">Agregar conocimiento </w:t>
             </w:r>
           </w:p>
         </w:tc>
@@ -13559,14 +13341,7 @@
                 <w:rFonts w:ascii="Arial" w:hAnsi="Arial" w:cs="Arial"/>
                 <w:sz w:val="22"/>
               </w:rPr>
-              <w:t>Secundario</w:t>
-            </w:r>
-            <w:r>
-              <w:rPr>
-                <w:rFonts w:ascii="Arial" w:hAnsi="Arial" w:cs="Arial"/>
-                <w:sz w:val="22"/>
-              </w:rPr>
-              <w:t xml:space="preserve">, Esencial </w:t>
+              <w:t xml:space="preserve">Secundario, Esencial </w:t>
             </w:r>
           </w:p>
         </w:tc>
@@ -13615,14 +13390,7 @@
                 <w:rFonts w:ascii="Arial" w:hAnsi="Arial" w:cs="Arial"/>
                 <w:sz w:val="22"/>
               </w:rPr>
-              <w:t xml:space="preserve">EL usuario desea </w:t>
-            </w:r>
-            <w:r>
-              <w:rPr>
-                <w:rFonts w:ascii="Arial" w:hAnsi="Arial" w:cs="Arial"/>
-                <w:sz w:val="22"/>
-              </w:rPr>
-              <w:t>agregar a su lista de conocimientos, habilidades y conocimientos nuevos, en la cual, los demás usuarios lo evaluaran.</w:t>
+              <w:t>EL usuario desea agregar a su lista de conocimientos, habilidades y conocimientos nuevos, en la cual, los demás usuarios lo evaluaran.</w:t>
             </w:r>
           </w:p>
         </w:tc>
@@ -13911,16 +13679,7 @@
                 <w:rFonts w:ascii="Arial" w:hAnsi="Arial" w:cs="Arial"/>
                 <w:sz w:val="22"/>
               </w:rPr>
-              <w:t>desea enviar un mensaje a un contacto, entonces se pone en contacto con el mismo, y comparte con su amigo la información</w:t>
-            </w:r>
-            <w:bookmarkStart w:id="0" w:name="_GoBack"/>
-            <w:bookmarkEnd w:id="0"/>
-            <w:r>
-              <w:rPr>
-                <w:rFonts w:ascii="Arial" w:hAnsi="Arial" w:cs="Arial"/>
-                <w:sz w:val="22"/>
-              </w:rPr>
-              <w:t xml:space="preserve"> que desee.</w:t>
+              <w:t>desea enviar un mensaje a un contacto, entonces se pone en contacto con el mismo, y comparte con su amigo la información que desee.</w:t>
             </w:r>
           </w:p>
         </w:tc>

</xml_diff>